<commit_message>
update file word querries
</commit_message>
<xml_diff>
--- a/4queries.docx
+++ b/4queries.docx
@@ -300,6 +300,15 @@
             </w:r>
             <w:r>
               <w:t>queries on multiple tables</w:t>
+            </w:r>
+          </w:p>
+          <w:p/>
+          <w:p>
+            <w:r>
+              <w:rPr>
+                <w:color w:val="FF0000"/>
+              </w:rPr>
+              <w:t>Chưa chạy được</w:t>
             </w:r>
           </w:p>
         </w:tc>

</xml_diff>

<commit_message>
mapping localhost to web with ngrok
</commit_message>
<xml_diff>
--- a/4queries.docx
+++ b/4queries.docx
@@ -693,19 +693,25 @@
             <w:pPr>
               <w:ind w:firstLine="720"/>
             </w:pPr>
+            <w:proofErr w:type="gramStart"/>
             <w:r>
               <w:t xml:space="preserve">FROM </w:t>
             </w:r>
-            <w:proofErr w:type="gramStart"/>
+            <w:r>
+              <w:t xml:space="preserve"> </w:t>
+            </w:r>
             <w:r>
               <w:t>`Ecommerce`.</w:t>
             </w:r>
             <w:proofErr w:type="spellStart"/>
             <w:r>
-              <w:t>firstCompany.orders</w:t>
-            </w:r>
-            <w:proofErr w:type="spellEnd"/>
-            <w:proofErr w:type="gramEnd"/>
+              <w:t>firstCompany</w:t>
+            </w:r>
+            <w:proofErr w:type="gramEnd"/>
+            <w:r>
+              <w:t>.orders</w:t>
+            </w:r>
+            <w:proofErr w:type="spellEnd"/>
           </w:p>
           <w:p>
             <w:pPr>

</xml_diff>